<commit_message>
Cambio de nombre guías DAMOP DIRECCIÓN DE ATENCIÓN A MUNICIPIOS Y ORGANISMOS DESCENTALIZADOS
Cambio de nombre guías DAMOP DIRECCIÓN DE ATENCIÓN A MUNICIPIOS Y ORGANISMOS DESCENTALIZADOS
</commit_message>
<xml_diff>
--- a/PDRMYE/GUÍAS RÁPIDAS/DAMOP/CAMBIO DE CONTRASEÑA.docx
+++ b/PDRMYE/GUÍAS RÁPIDAS/DAMOP/CAMBIO DE CONTRASEÑA.docx
@@ -1,6 +1,6 @@
 
 <file path=word/document.xml><?xml version="1.0" encoding="utf-8"?>
-<w:document xmlns:wpc="http://schemas.microsoft.com/office/word/2010/wordprocessingCanvas" xmlns:cx="http://schemas.microsoft.com/office/drawing/2014/chartex" xmlns:cx1="http://schemas.microsoft.com/office/drawing/2015/9/8/chartex" xmlns:mc="http://schemas.openxmlformats.org/markup-compatibility/2006" xmlns:o="urn:schemas-microsoft-com:office:office" xmlns:r="http://schemas.openxmlformats.org/officeDocument/2006/relationships" xmlns:m="http://schemas.openxmlformats.org/officeDocument/2006/math" xmlns:v="urn:schemas-microsoft-com:vml" xmlns:wp14="http://schemas.microsoft.com/office/word/2010/wordprocessingDrawing" xmlns:wp="http://schemas.openxmlformats.org/drawingml/2006/wordprocessingDrawing" xmlns:w10="urn:schemas-microsoft-com:office:word" xmlns:w="http://schemas.openxmlformats.org/wordprocessingml/2006/main" xmlns:w14="http://schemas.microsoft.com/office/word/2010/wordml" xmlns:w15="http://schemas.microsoft.com/office/word/2012/wordml" xmlns:w16se="http://schemas.microsoft.com/office/word/2015/wordml/symex" xmlns:wpg="http://schemas.microsoft.com/office/word/2010/wordprocessingGroup" xmlns:wpi="http://schemas.microsoft.com/office/word/2010/wordprocessingInk" xmlns:wne="http://schemas.microsoft.com/office/word/2006/wordml" xmlns:wps="http://schemas.microsoft.com/office/word/2010/wordprocessingShape" mc:Ignorable="w14 w15 w16se wp14">
+<w:document xmlns:wpc="http://schemas.microsoft.com/office/word/2010/wordprocessingCanvas" xmlns:cx="http://schemas.microsoft.com/office/drawing/2014/chartex" xmlns:mc="http://schemas.openxmlformats.org/markup-compatibility/2006" xmlns:o="urn:schemas-microsoft-com:office:office" xmlns:r="http://schemas.openxmlformats.org/officeDocument/2006/relationships" xmlns:m="http://schemas.openxmlformats.org/officeDocument/2006/math" xmlns:v="urn:schemas-microsoft-com:vml" xmlns:wp14="http://schemas.microsoft.com/office/word/2010/wordprocessingDrawing" xmlns:wp="http://schemas.openxmlformats.org/drawingml/2006/wordprocessingDrawing" xmlns:w10="urn:schemas-microsoft-com:office:word" xmlns:w="http://schemas.openxmlformats.org/wordprocessingml/2006/main" xmlns:w14="http://schemas.microsoft.com/office/word/2010/wordml" xmlns:w15="http://schemas.microsoft.com/office/word/2012/wordml" xmlns:w16se="http://schemas.microsoft.com/office/word/2015/wordml/symex" xmlns:wpg="http://schemas.microsoft.com/office/word/2010/wordprocessingGroup" xmlns:wpi="http://schemas.microsoft.com/office/word/2010/wordprocessingInk" xmlns:wne="http://schemas.microsoft.com/office/word/2006/wordml" xmlns:wps="http://schemas.microsoft.com/office/word/2010/wordprocessingShape" mc:Ignorable="w14 w15 w16se wp14">
   <w:body>
     <w:p>
       <w:pPr>
@@ -18,6 +18,7 @@
         </w:rPr>
         <w:t xml:space="preserve"> </w:t>
       </w:r>
+      <w:bookmarkStart w:id="0" w:name="_GoBack"/>
       <w:r>
         <w:rPr>
           <w:rFonts w:ascii="Arial" w:hAnsi="Arial" w:cs="Arial"/>
@@ -100,7 +101,7 @@
               </wp:anchor>
             </w:drawing>
           </mc:Choice>
-          <mc:Fallback>
+          <mc:Fallback xmlns:cx1="http://schemas.microsoft.com/office/drawing/2015/9/8/chartex">
             <w:pict>
               <v:rect w14:anchorId="06FFA84B" id="Rectángulo 3" o:spid="_x0000_s1026" style="position:absolute;margin-left:0;margin-top:-55.8pt;width:582.7pt;height:760.2pt;z-index:-251512832;visibility:visible;mso-wrap-style:square;mso-width-percent:0;mso-height-percent:0;mso-wrap-distance-left:9pt;mso-wrap-distance-top:0;mso-wrap-distance-right:9pt;mso-wrap-distance-bottom:0;mso-position-horizontal:left;mso-position-horizontal-relative:page;mso-position-vertical:absolute;mso-position-vertical-relative:text;mso-width-percent:0;mso-height-percent:0;mso-width-relative:margin;mso-height-relative:margin;v-text-anchor:middle" o:gfxdata="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" fillcolor="#f2f2f2" stroked="f" strokeweight="1pt">
                 <v:shadow on="t" type="perspective" color="black" opacity="7208f" offset="0,0" matrix="66847f,,,66847f"/>
@@ -110,6 +111,7 @@
           </mc:Fallback>
         </mc:AlternateContent>
       </w:r>
+      <w:bookmarkEnd w:id="0"/>
       <w:r>
         <w:rPr>
           <w:rFonts w:ascii="Arial" w:hAnsi="Arial" w:cs="Arial"/>
@@ -259,16 +261,16 @@
         <mc:AlternateContent>
           <mc:Choice Requires="wps">
             <w:drawing>
-              <wp:anchor distT="0" distB="0" distL="114300" distR="114300" simplePos="0" relativeHeight="251781120" behindDoc="0" locked="0" layoutInCell="1" allowOverlap="1" wp14:anchorId="6E426A2F" wp14:editId="21C041B4">
+              <wp:anchor distT="0" distB="0" distL="114300" distR="114300" simplePos="0" relativeHeight="251781120" behindDoc="0" locked="0" layoutInCell="1" allowOverlap="1" wp14:anchorId="6E426A2F" wp14:editId="00B6C3B7">
                 <wp:simplePos x="0" y="0"/>
                 <wp:positionH relativeFrom="margin">
-                  <wp:posOffset>-890012</wp:posOffset>
+                  <wp:posOffset>-888749</wp:posOffset>
                 </wp:positionH>
                 <wp:positionV relativeFrom="paragraph">
-                  <wp:posOffset>373047</wp:posOffset>
+                  <wp:posOffset>378416</wp:posOffset>
                 </wp:positionV>
-                <wp:extent cx="7357110" cy="733330"/>
-                <wp:effectExtent l="57150" t="38100" r="53340" b="67310"/>
+                <wp:extent cx="7357110" cy="956930"/>
+                <wp:effectExtent l="57150" t="38100" r="53340" b="72390"/>
                 <wp:wrapNone/>
                 <wp:docPr id="4" name="Rectángulo 4"/>
                 <wp:cNvGraphicFramePr/>
@@ -279,7 +281,7 @@
                       <wps:spPr>
                         <a:xfrm>
                           <a:off x="0" y="0"/>
-                          <a:ext cx="7357110" cy="733330"/>
+                          <a:ext cx="7357110" cy="956930"/>
                         </a:xfrm>
                         <a:prstGeom prst="rect">
                           <a:avLst/>
@@ -321,7 +323,17 @@
                                 <w:szCs w:val="36"/>
                                 <w:lang w:val="es-MX"/>
                               </w:rPr>
-                              <w:t>GUÍA RÁPIDA DE OPERACIONES DE LA PLATAFORMA DE DISTRIBUCIÓN DE RECURSOS A MUNICIPIOS Y ENTIDADES</w:t>
+                              <w:t>GUÍA RÁPIDA DE OPERACIONES DE LA PLATAFORMA DE DISTRIBUCIÓN DE R</w:t>
+                            </w:r>
+                            <w:r>
+                              <w:rPr>
+                                <w:rFonts w:ascii="Arial" w:hAnsi="Arial" w:cs="Arial"/>
+                                <w:b/>
+                                <w:sz w:val="36"/>
+                                <w:szCs w:val="36"/>
+                                <w:lang w:val="es-MX"/>
+                              </w:rPr>
+                              <w:t>ECURSOS A MUNICIPIOS Y ORGANISMOS DESCENTRALIZADOS</w:t>
                             </w:r>
                             <w:r>
                               <w:rPr>
@@ -356,7 +368,7 @@
           </mc:Choice>
           <mc:Fallback>
             <w:pict>
-              <v:rect w14:anchorId="6E426A2F" id="Rectángulo 4" o:spid="_x0000_s1026" style="position:absolute;left:0;text-align:left;margin-left:-70.1pt;margin-top:29.35pt;width:579.3pt;height:57.75pt;z-index:251781120;visibility:visible;mso-wrap-style:square;mso-width-percent:0;mso-height-percent:0;mso-wrap-distance-left:9pt;mso-wrap-distance-top:0;mso-wrap-distance-right:9pt;mso-wrap-distance-bottom:0;mso-position-horizontal:absolute;mso-position-horizontal-relative:margin;mso-position-vertical:absolute;mso-position-vertical-relative:text;mso-width-percent:0;mso-height-percent:0;mso-width-relative:margin;mso-height-relative:margin;v-text-anchor:middle" o:gfxdata="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" fillcolor="#aaa [3030]" stroked="f">
+              <v:rect w14:anchorId="6E426A2F" id="Rectángulo 4" o:spid="_x0000_s1026" style="position:absolute;left:0;text-align:left;margin-left:-70pt;margin-top:29.8pt;width:579.3pt;height:75.35pt;z-index:251781120;visibility:visible;mso-wrap-style:square;mso-width-percent:0;mso-height-percent:0;mso-wrap-distance-left:9pt;mso-wrap-distance-top:0;mso-wrap-distance-right:9pt;mso-wrap-distance-bottom:0;mso-position-horizontal:absolute;mso-position-horizontal-relative:margin;mso-position-vertical:absolute;mso-position-vertical-relative:text;mso-width-percent:0;mso-height-percent:0;mso-width-relative:margin;mso-height-relative:margin;v-text-anchor:middle" o:gfxdata="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" fillcolor="#aaa [3030]" stroked="f">
                 <v:fill color2="#a3a3a3 [3174]" rotate="t" colors="0 #afafaf;.5 #a5a5a5;1 #929292" focus="100%" type="gradient">
                   <o:fill v:ext="view" type="gradientUnscaled"/>
                 </v:fill>
@@ -382,7 +394,17 @@
                           <w:szCs w:val="36"/>
                           <w:lang w:val="es-MX"/>
                         </w:rPr>
-                        <w:t>GUÍA RÁPIDA DE OPERACIONES DE LA PLATAFORMA DE DISTRIBUCIÓN DE RECURSOS A MUNICIPIOS Y ENTIDADES</w:t>
+                        <w:t>GUÍA RÁPIDA DE OPERACIONES DE LA PLATAFORMA DE DISTRIBUCIÓN DE R</w:t>
+                      </w:r>
+                      <w:r>
+                        <w:rPr>
+                          <w:rFonts w:ascii="Arial" w:hAnsi="Arial" w:cs="Arial"/>
+                          <w:b/>
+                          <w:sz w:val="36"/>
+                          <w:szCs w:val="36"/>
+                          <w:lang w:val="es-MX"/>
+                        </w:rPr>
+                        <w:t>ECURSOS A MUNICIPIOS Y ORGANISMOS DESCENTRALIZADOS</w:t>
                       </w:r>
                       <w:r>
                         <w:rPr>
@@ -782,7 +804,7 @@
               </wp:anchor>
             </w:drawing>
           </mc:Choice>
-          <mc:Fallback>
+          <mc:Fallback xmlns:cx1="http://schemas.microsoft.com/office/drawing/2015/9/8/chartex">
             <w:pict>
               <v:rect w14:anchorId="71066FE7" id="Rectángulo 125" o:spid="_x0000_s1027" style="position:absolute;margin-left:-36.35pt;margin-top:3pt;width:533.9pt;height:21.05pt;z-index:251819008;visibility:visible;mso-wrap-style:square;mso-width-percent:0;mso-height-percent:0;mso-wrap-distance-left:9pt;mso-wrap-distance-top:0;mso-wrap-distance-right:9pt;mso-wrap-distance-bottom:0;mso-position-horizontal:absolute;mso-position-horizontal-relative:margin;mso-position-vertical:absolute;mso-position-vertical-relative:text;mso-width-percent:0;mso-height-percent:0;mso-width-relative:margin;mso-height-relative:margin;v-text-anchor:middle" o:gfxdata="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" fillcolor="#aaa [3030]" stroked="f">
                 <v:fill color2="#a3a3a3 [3174]" rotate="t" colors="0 #afafaf;.5 #a5a5a5;1 #929292" focus="100%" type="gradient">
@@ -853,7 +875,7 @@
           <w:rFonts w:cs="Arial"/>
         </w:rPr>
       </w:pPr>
-      <w:bookmarkStart w:id="0" w:name="_Toc126843182"/>
+      <w:bookmarkStart w:id="1" w:name="_Toc126843182"/>
       <w:r>
         <w:rPr>
           <w:rFonts w:cs="Arial"/>
@@ -870,7 +892,7 @@
         </w:rPr>
         <w:t xml:space="preserve"> de Contraseña</w:t>
       </w:r>
-      <w:bookmarkEnd w:id="0"/>
+      <w:bookmarkEnd w:id="1"/>
     </w:p>
     <w:p>
       <w:pPr>
@@ -933,8 +955,6 @@
         </w:rPr>
         <w:t>Contraseña”</w:t>
       </w:r>
-      <w:bookmarkStart w:id="1" w:name="_GoBack"/>
-      <w:bookmarkEnd w:id="1"/>
     </w:p>
     <w:p>
       <w:pPr>
@@ -1017,7 +1037,7 @@
               </wp:anchor>
             </w:drawing>
           </mc:Choice>
-          <mc:Fallback>
+          <mc:Fallback xmlns:cx1="http://schemas.microsoft.com/office/drawing/2015/9/8/chartex">
             <w:pict>
               <v:rect w14:anchorId="2AE8CF1D" id="Rectángulo 3" o:spid="_x0000_s1026" style="position:absolute;margin-left:269.3pt;margin-top:155pt;width:40.1pt;height:16.4pt;z-index:251886592;visibility:visible;mso-wrap-style:square;mso-width-percent:0;mso-height-percent:0;mso-wrap-distance-left:9pt;mso-wrap-distance-top:0;mso-wrap-distance-right:9pt;mso-wrap-distance-bottom:0;mso-position-horizontal:absolute;mso-position-horizontal-relative:page;mso-position-vertical:absolute;mso-position-vertical-relative:text;mso-width-percent:0;mso-height-percent:0;mso-width-relative:margin;mso-height-relative:margin;v-text-anchor:middle" o:gfxdata="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" filled="f" strokecolor="red" strokeweight="2.25pt">
                 <w10:wrap anchorx="page"/>
@@ -1189,7 +1209,7 @@
               </wp:anchor>
             </w:drawing>
           </mc:Choice>
-          <mc:Fallback>
+          <mc:Fallback xmlns:cx1="http://schemas.microsoft.com/office/drawing/2015/9/8/chartex">
             <w:pict>
               <v:rect w14:anchorId="28200B3B" id="Rectángulo 2" o:spid="_x0000_s1026" style="position:absolute;margin-left:231.7pt;margin-top:89pt;width:151.85pt;height:26.4pt;z-index:251907072;visibility:visible;mso-wrap-style:square;mso-width-percent:0;mso-height-percent:0;mso-wrap-distance-left:9pt;mso-wrap-distance-top:0;mso-wrap-distance-right:9pt;mso-wrap-distance-bottom:0;mso-position-horizontal:absolute;mso-position-horizontal-relative:page;mso-position-vertical:absolute;mso-position-vertical-relative:text;mso-width-percent:0;mso-height-percent:0;mso-width-relative:margin;mso-height-relative:margin;v-text-anchor:middle" o:gfxdata="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" filled="f" strokecolor="red" strokeweight="2.25pt">
                 <w10:wrap anchorx="page"/>
@@ -1349,7 +1369,7 @@
               </wp:anchor>
             </w:drawing>
           </mc:Choice>
-          <mc:Fallback>
+          <mc:Fallback xmlns:cx1="http://schemas.microsoft.com/office/drawing/2015/9/8/chartex">
             <w:pict>
               <v:rect w14:anchorId="435C5321" id="Rectángulo 9" o:spid="_x0000_s1026" style="position:absolute;margin-left:404.65pt;margin-top:30.2pt;width:14.2pt;height:19.95pt;z-index:251888640;visibility:visible;mso-wrap-style:square;mso-width-percent:0;mso-height-percent:0;mso-wrap-distance-left:9pt;mso-wrap-distance-top:0;mso-wrap-distance-right:9pt;mso-wrap-distance-bottom:0;mso-position-horizontal:absolute;mso-position-horizontal-relative:margin;mso-position-vertical:absolute;mso-position-vertical-relative:text;mso-width-percent:0;mso-height-percent:0;mso-width-relative:margin;mso-height-relative:margin;v-text-anchor:middle" o:gfxdata="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" filled="f" strokecolor="red" strokeweight="2.25pt">
                 <w10:wrap anchorx="margin"/>
@@ -1547,7 +1567,7 @@
               </wp:anchor>
             </w:drawing>
           </mc:Choice>
-          <mc:Fallback>
+          <mc:Fallback xmlns:cx1="http://schemas.microsoft.com/office/drawing/2015/9/8/chartex">
             <w:pict>
               <v:rect w14:anchorId="73AF6488" id="Rectángulo 19" o:spid="_x0000_s1026" style="position:absolute;margin-left:392.95pt;margin-top:61.1pt;width:35.55pt;height:20.5pt;z-index:251890688;visibility:visible;mso-wrap-style:square;mso-width-percent:0;mso-height-percent:0;mso-wrap-distance-left:9pt;mso-wrap-distance-top:0;mso-wrap-distance-right:9pt;mso-wrap-distance-bottom:0;mso-position-horizontal:absolute;mso-position-horizontal-relative:margin;mso-position-vertical:absolute;mso-position-vertical-relative:text;mso-width-percent:0;mso-height-percent:0;mso-width-relative:margin;mso-height-relative:margin;v-text-anchor:middle" o:gfxdata="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" filled="f" strokecolor="red" strokeweight="2.25pt">
                 <w10:wrap anchorx="margin"/>
@@ -1772,7 +1792,7 @@
               </wp:anchor>
             </w:drawing>
           </mc:Choice>
-          <mc:Fallback>
+          <mc:Fallback xmlns:cx1="http://schemas.microsoft.com/office/drawing/2015/9/8/chartex">
             <w:pict>
               <v:rect w14:anchorId="57CFE750" id="Rectángulo 27" o:spid="_x0000_s1026" style="position:absolute;margin-left:205.4pt;margin-top:136.1pt;width:57.8pt;height:14.55pt;z-index:251894784;visibility:visible;mso-wrap-style:square;mso-width-percent:0;mso-height-percent:0;mso-wrap-distance-left:9pt;mso-wrap-distance-top:0;mso-wrap-distance-right:9pt;mso-wrap-distance-bottom:0;mso-position-horizontal:absolute;mso-position-horizontal-relative:margin;mso-position-vertical:absolute;mso-position-vertical-relative:text;mso-width-percent:0;mso-height-percent:0;mso-width-relative:margin;mso-height-relative:margin;v-text-anchor:middle" o:gfxdata="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" filled="f" strokecolor="red" strokeweight="2.25pt">
                 <w10:wrap anchorx="margin"/>
@@ -1854,7 +1874,7 @@
               </wp:anchor>
             </w:drawing>
           </mc:Choice>
-          <mc:Fallback>
+          <mc:Fallback xmlns:cx1="http://schemas.microsoft.com/office/drawing/2015/9/8/chartex">
             <w:pict>
               <v:rect w14:anchorId="2F2A3192" id="Rectángulo 28" o:spid="_x0000_s1026" style="position:absolute;margin-left:185.7pt;margin-top:115.35pt;width:94.75pt;height:15.45pt;z-index:251896832;visibility:visible;mso-wrap-style:square;mso-width-percent:0;mso-height-percent:0;mso-wrap-distance-left:9pt;mso-wrap-distance-top:0;mso-wrap-distance-right:9pt;mso-wrap-distance-bottom:0;mso-position-horizontal:absolute;mso-position-horizontal-relative:margin;mso-position-vertical:absolute;mso-position-vertical-relative:text;mso-width-percent:0;mso-height-percent:0;mso-width-relative:margin;mso-height-relative:margin;v-text-anchor:middle" o:gfxdata="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" filled="f" strokecolor="red" strokeweight="2.25pt">
                 <w10:wrap anchorx="margin"/>
@@ -1936,7 +1956,7 @@
               </wp:anchor>
             </w:drawing>
           </mc:Choice>
-          <mc:Fallback>
+          <mc:Fallback xmlns:cx1="http://schemas.microsoft.com/office/drawing/2015/9/8/chartex">
             <w:pict>
               <v:rect w14:anchorId="057D842A" id="Rectángulo 26" o:spid="_x0000_s1026" style="position:absolute;margin-left:185pt;margin-top:86.2pt;width:98.35pt;height:12.25pt;z-index:251892736;visibility:visible;mso-wrap-style:square;mso-width-percent:0;mso-height-percent:0;mso-wrap-distance-left:9pt;mso-wrap-distance-top:0;mso-wrap-distance-right:9pt;mso-wrap-distance-bottom:0;mso-position-horizontal:absolute;mso-position-horizontal-relative:margin;mso-position-vertical:absolute;mso-position-vertical-relative:text;mso-width-percent:0;mso-height-percent:0;mso-width-relative:margin;mso-height-relative:margin;v-text-anchor:middle" o:gfxdata="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" filled="f" strokecolor="red" strokeweight="2.25pt">
                 <w10:wrap anchorx="margin"/>
@@ -2104,7 +2124,7 @@
               </wp:anchor>
             </w:drawing>
           </mc:Choice>
-          <mc:Fallback>
+          <mc:Fallback xmlns:cx1="http://schemas.microsoft.com/office/drawing/2015/9/8/chartex">
             <w:pict>
               <v:rect w14:anchorId="740AF31D" id="Rectángulo 31" o:spid="_x0000_s1026" style="position:absolute;margin-left:192.9pt;margin-top:125.85pt;width:29.15pt;height:13.2pt;z-index:251898880;visibility:visible;mso-wrap-style:square;mso-width-percent:0;mso-height-percent:0;mso-wrap-distance-left:9pt;mso-wrap-distance-top:0;mso-wrap-distance-right:9pt;mso-wrap-distance-bottom:0;mso-position-horizontal:absolute;mso-position-horizontal-relative:margin;mso-position-vertical:absolute;mso-position-vertical-relative:text;mso-width-percent:0;mso-height-percent:0;mso-width-relative:margin;mso-height-relative:margin;v-text-anchor:middle" o:gfxdata="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" filled="f" strokecolor="red" strokeweight="2.25pt">
                 <w10:wrap anchorx="margin"/>
@@ -2279,7 +2299,7 @@
               </wp:anchor>
             </w:drawing>
           </mc:Choice>
-          <mc:Fallback>
+          <mc:Fallback xmlns:cx1="http://schemas.microsoft.com/office/drawing/2015/9/8/chartex">
             <w:pict>
               <v:rect w14:anchorId="01BA64BD" id="Rectángulo 33" o:spid="_x0000_s1026" style="position:absolute;margin-left:209.35pt;margin-top:129.65pt;width:24.25pt;height:14.25pt;z-index:251900928;visibility:visible;mso-wrap-style:square;mso-width-percent:0;mso-height-percent:0;mso-wrap-distance-left:9pt;mso-wrap-distance-top:0;mso-wrap-distance-right:9pt;mso-wrap-distance-bottom:0;mso-position-horizontal:absolute;mso-position-horizontal-relative:margin;mso-position-vertical:absolute;mso-position-vertical-relative:text;mso-width-percent:0;mso-height-percent:0;mso-width-relative:margin;mso-height-relative:margin;v-text-anchor:middle" o:gfxdata="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" filled="f" strokecolor="red" strokeweight="2.25pt">
                 <w10:wrap anchorx="margin"/>
@@ -2458,7 +2478,7 @@
               </wp:anchor>
             </w:drawing>
           </mc:Choice>
-          <mc:Fallback>
+          <mc:Fallback xmlns:cx1="http://schemas.microsoft.com/office/drawing/2015/9/8/chartex">
             <w:pict>
               <v:rect w14:anchorId="17480AC8" id="Rectángulo 8" o:spid="_x0000_s1026" style="position:absolute;margin-left:91.5pt;margin-top:188.9pt;width:92.65pt;height:17.8pt;z-index:251911168;visibility:visible;mso-wrap-style:square;mso-width-percent:0;mso-height-percent:0;mso-wrap-distance-left:9pt;mso-wrap-distance-top:0;mso-wrap-distance-right:9pt;mso-wrap-distance-bottom:0;mso-position-horizontal:absolute;mso-position-horizontal-relative:margin;mso-position-vertical:absolute;mso-position-vertical-relative:text;mso-width-percent:0;mso-height-percent:0;mso-width-relative:margin;mso-height-relative:margin;v-text-anchor:middle" o:gfxdata="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" filled="f" strokecolor="red" strokeweight="2.25pt">
                 <w10:wrap anchorx="margin"/>
@@ -2540,7 +2560,7 @@
               </wp:anchor>
             </w:drawing>
           </mc:Choice>
-          <mc:Fallback>
+          <mc:Fallback xmlns:cx1="http://schemas.microsoft.com/office/drawing/2015/9/8/chartex">
             <w:pict>
               <v:rect w14:anchorId="417539C7" id="Rectángulo 5" o:spid="_x0000_s1026" style="position:absolute;margin-left:91.75pt;margin-top:167.7pt;width:92.65pt;height:17.8pt;z-index:251909120;visibility:visible;mso-wrap-style:square;mso-width-percent:0;mso-height-percent:0;mso-wrap-distance-left:9pt;mso-wrap-distance-top:0;mso-wrap-distance-right:9pt;mso-wrap-distance-bottom:0;mso-position-horizontal:absolute;mso-position-horizontal-relative:margin;mso-position-vertical:absolute;mso-position-vertical-relative:text;mso-width-percent:0;mso-height-percent:0;mso-width-relative:margin;mso-height-relative:margin;v-text-anchor:middle" o:gfxdata="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" filled="f" strokecolor="red" strokeweight="2.25pt">
                 <w10:wrap anchorx="margin"/>
@@ -2716,7 +2736,7 @@
               </wp:anchor>
             </w:drawing>
           </mc:Choice>
-          <mc:Fallback>
+          <mc:Fallback xmlns:cx1="http://schemas.microsoft.com/office/drawing/2015/9/8/chartex">
             <w:pict>
               <v:rect w14:anchorId="05248A7E" id="Rectángulo 38" o:spid="_x0000_s1026" style="position:absolute;margin-left:142.35pt;margin-top:160.1pt;width:187.25pt;height:12.1pt;z-index:251902976;visibility:visible;mso-wrap-style:square;mso-width-percent:0;mso-height-percent:0;mso-wrap-distance-left:9pt;mso-wrap-distance-top:0;mso-wrap-distance-right:9pt;mso-wrap-distance-bottom:0;mso-position-horizontal:absolute;mso-position-horizontal-relative:margin;mso-position-vertical:absolute;mso-position-vertical-relative:text;mso-width-percent:0;mso-height-percent:0;mso-width-relative:margin;mso-height-relative:margin;v-text-anchor:middle" o:gfxdata="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" filled="f" strokecolor="red" strokeweight="2.25pt">
                 <w10:wrap anchorx="margin"/>
@@ -2798,7 +2818,7 @@
               </wp:anchor>
             </w:drawing>
           </mc:Choice>
-          <mc:Fallback>
+          <mc:Fallback xmlns:cx1="http://schemas.microsoft.com/office/drawing/2015/9/8/chartex">
             <w:pict>
               <v:rect w14:anchorId="1B3FF030" id="Rectángulo 47" o:spid="_x0000_s1026" style="position:absolute;margin-left:337.85pt;margin-top:46.6pt;width:43.3pt;height:15.95pt;z-index:251905024;visibility:visible;mso-wrap-style:square;mso-width-percent:0;mso-height-percent:0;mso-wrap-distance-left:9pt;mso-wrap-distance-top:0;mso-wrap-distance-right:9pt;mso-wrap-distance-bottom:0;mso-position-horizontal:absolute;mso-position-horizontal-relative:margin;mso-position-vertical:absolute;mso-position-vertical-relative:text;mso-width-percent:0;mso-height-percent:0;mso-width-relative:margin;mso-height-relative:margin;v-text-anchor:middle" o:gfxdata="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" filled="f" strokecolor="red" strokeweight="2.25pt">
                 <w10:wrap anchorx="margin"/>
@@ -2892,7 +2912,7 @@
 </file>
 
 <file path=word/endnotes.xml><?xml version="1.0" encoding="utf-8"?>
-<w:endnotes xmlns:wpc="http://schemas.microsoft.com/office/word/2010/wordprocessingCanvas" xmlns:cx="http://schemas.microsoft.com/office/drawing/2014/chartex" xmlns:cx1="http://schemas.microsoft.com/office/drawing/2015/9/8/chartex" xmlns:mc="http://schemas.openxmlformats.org/markup-compatibility/2006" xmlns:o="urn:schemas-microsoft-com:office:office" xmlns:r="http://schemas.openxmlformats.org/officeDocument/2006/relationships" xmlns:m="http://schemas.openxmlformats.org/officeDocument/2006/math" xmlns:v="urn:schemas-microsoft-com:vml" xmlns:wp14="http://schemas.microsoft.com/office/word/2010/wordprocessingDrawing" xmlns:wp="http://schemas.openxmlformats.org/drawingml/2006/wordprocessingDrawing" xmlns:w10="urn:schemas-microsoft-com:office:word" xmlns:w="http://schemas.openxmlformats.org/wordprocessingml/2006/main" xmlns:w14="http://schemas.microsoft.com/office/word/2010/wordml" xmlns:w15="http://schemas.microsoft.com/office/word/2012/wordml" xmlns:w16se="http://schemas.microsoft.com/office/word/2015/wordml/symex" xmlns:wpg="http://schemas.microsoft.com/office/word/2010/wordprocessingGroup" xmlns:wpi="http://schemas.microsoft.com/office/word/2010/wordprocessingInk" xmlns:wne="http://schemas.microsoft.com/office/word/2006/wordml" xmlns:wps="http://schemas.microsoft.com/office/word/2010/wordprocessingShape" mc:Ignorable="w14 w15 w16se wp14">
+<w:endnotes xmlns:wpc="http://schemas.microsoft.com/office/word/2010/wordprocessingCanvas" xmlns:cx="http://schemas.microsoft.com/office/drawing/2014/chartex" xmlns:mc="http://schemas.openxmlformats.org/markup-compatibility/2006" xmlns:o="urn:schemas-microsoft-com:office:office" xmlns:r="http://schemas.openxmlformats.org/officeDocument/2006/relationships" xmlns:m="http://schemas.openxmlformats.org/officeDocument/2006/math" xmlns:v="urn:schemas-microsoft-com:vml" xmlns:wp14="http://schemas.microsoft.com/office/word/2010/wordprocessingDrawing" xmlns:wp="http://schemas.openxmlformats.org/drawingml/2006/wordprocessingDrawing" xmlns:w10="urn:schemas-microsoft-com:office:word" xmlns:w="http://schemas.openxmlformats.org/wordprocessingml/2006/main" xmlns:w14="http://schemas.microsoft.com/office/word/2010/wordml" xmlns:w15="http://schemas.microsoft.com/office/word/2012/wordml" xmlns:w16se="http://schemas.microsoft.com/office/word/2015/wordml/symex" xmlns:wpg="http://schemas.microsoft.com/office/word/2010/wordprocessingGroup" xmlns:wpi="http://schemas.microsoft.com/office/word/2010/wordprocessingInk" xmlns:wne="http://schemas.microsoft.com/office/word/2006/wordml" xmlns:wps="http://schemas.microsoft.com/office/word/2010/wordprocessingShape" mc:Ignorable="w14 w15 w16se wp14">
   <w:endnote w:type="separator" w:id="-1">
     <w:p>
       <w:pPr>
@@ -2917,7 +2937,7 @@
 </file>
 
 <file path=word/footer1.xml><?xml version="1.0" encoding="utf-8"?>
-<w:ftr xmlns:wpc="http://schemas.microsoft.com/office/word/2010/wordprocessingCanvas" xmlns:cx="http://schemas.microsoft.com/office/drawing/2014/chartex" xmlns:cx1="http://schemas.microsoft.com/office/drawing/2015/9/8/chartex" xmlns:mc="http://schemas.openxmlformats.org/markup-compatibility/2006" xmlns:o="urn:schemas-microsoft-com:office:office" xmlns:r="http://schemas.openxmlformats.org/officeDocument/2006/relationships" xmlns:m="http://schemas.openxmlformats.org/officeDocument/2006/math" xmlns:v="urn:schemas-microsoft-com:vml" xmlns:wp14="http://schemas.microsoft.com/office/word/2010/wordprocessingDrawing" xmlns:wp="http://schemas.openxmlformats.org/drawingml/2006/wordprocessingDrawing" xmlns:w10="urn:schemas-microsoft-com:office:word" xmlns:w="http://schemas.openxmlformats.org/wordprocessingml/2006/main" xmlns:w14="http://schemas.microsoft.com/office/word/2010/wordml" xmlns:w15="http://schemas.microsoft.com/office/word/2012/wordml" xmlns:w16se="http://schemas.microsoft.com/office/word/2015/wordml/symex" xmlns:wpg="http://schemas.microsoft.com/office/word/2010/wordprocessingGroup" xmlns:wpi="http://schemas.microsoft.com/office/word/2010/wordprocessingInk" xmlns:wne="http://schemas.microsoft.com/office/word/2006/wordml" xmlns:wps="http://schemas.microsoft.com/office/word/2010/wordprocessingShape" mc:Ignorable="w14 w15 w16se wp14">
+<w:ftr xmlns:wpc="http://schemas.microsoft.com/office/word/2010/wordprocessingCanvas" xmlns:cx="http://schemas.microsoft.com/office/drawing/2014/chartex" xmlns:mc="http://schemas.openxmlformats.org/markup-compatibility/2006" xmlns:o="urn:schemas-microsoft-com:office:office" xmlns:r="http://schemas.openxmlformats.org/officeDocument/2006/relationships" xmlns:m="http://schemas.openxmlformats.org/officeDocument/2006/math" xmlns:v="urn:schemas-microsoft-com:vml" xmlns:wp14="http://schemas.microsoft.com/office/word/2010/wordprocessingDrawing" xmlns:wp="http://schemas.openxmlformats.org/drawingml/2006/wordprocessingDrawing" xmlns:w10="urn:schemas-microsoft-com:office:word" xmlns:w="http://schemas.openxmlformats.org/wordprocessingml/2006/main" xmlns:w14="http://schemas.microsoft.com/office/word/2010/wordml" xmlns:w15="http://schemas.microsoft.com/office/word/2012/wordml" xmlns:w16se="http://schemas.microsoft.com/office/word/2015/wordml/symex" xmlns:wpg="http://schemas.microsoft.com/office/word/2010/wordprocessingGroup" xmlns:wpi="http://schemas.microsoft.com/office/word/2010/wordprocessingInk" xmlns:wne="http://schemas.microsoft.com/office/word/2006/wordml" xmlns:wps="http://schemas.microsoft.com/office/word/2010/wordprocessingShape" mc:Ignorable="w14 w15 w16se wp14">
   <w:sdt>
     <w:sdtPr>
       <w:rPr>
@@ -3018,7 +3038,7 @@
                     </wp:anchor>
                   </w:drawing>
                 </mc:Choice>
-                <mc:Fallback>
+                <mc:Fallback xmlns:cx1="http://schemas.microsoft.com/office/drawing/2015/9/8/chartex">
                   <w:pict>
                     <v:line w14:anchorId="42D5C661" id="Conector recto 13" o:spid="_x0000_s1026" style="position:absolute;z-index:251662336;visibility:visible;mso-wrap-style:square;mso-width-percent:0;mso-height-percent:0;mso-wrap-distance-left:9pt;mso-wrap-distance-top:0;mso-wrap-distance-right:9pt;mso-wrap-distance-bottom:0;mso-position-horizontal:absolute;mso-position-horizontal-relative:text;mso-position-vertical:absolute;mso-position-vertical-relative:text;mso-width-percent:0;mso-height-percent:0;mso-width-relative:margin;mso-height-relative:margin" from="-17.55pt,-3pt" to="446.7pt,-2.25pt" o:gfxdata="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" strokecolor="#a5a5a5 [3206]" strokeweight="1.5pt">
                       <v:stroke joinstyle="miter"/>
@@ -3129,7 +3149,7 @@
                     </wp:anchor>
                   </w:drawing>
                 </mc:Choice>
-                <mc:Fallback>
+                <mc:Fallback xmlns:cx1="http://schemas.microsoft.com/office/drawing/2015/9/8/chartex">
                   <w:pict>
                     <v:rect w14:anchorId="2CD8D370" id="Rectángulo 11" o:spid="_x0000_s1026" style="position:absolute;margin-left:280.3pt;margin-top:-3.3pt;width:167.65pt;height:22.4pt;z-index:-251658241;visibility:visible;mso-wrap-style:square;mso-width-percent:0;mso-wrap-distance-left:9pt;mso-wrap-distance-top:0;mso-wrap-distance-right:9pt;mso-wrap-distance-bottom:0;mso-position-horizontal:absolute;mso-position-horizontal-relative:text;mso-position-vertical:absolute;mso-position-vertical-relative:text;mso-width-percent:0;mso-width-relative:margin;v-text-anchor:middle" o:gfxdata="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" fillcolor="#002060" stroked="f" strokeweight="1pt">
                       <v:fill color2="#002060" o:opacity2="15728f" rotate="t" angle="90" colors="0 #002060;34734f #002060;40632f #002060;45815f #072766;46531f #002060;60293f #002060;1 #002060" focus="100%" type="gradient"/>
@@ -3180,7 +3200,7 @@
                 <w:noProof/>
                 <w:color w:val="FFFFFF" w:themeColor="background1"/>
               </w:rPr>
-              <w:t>6</w:t>
+              <w:t>4</w:t>
             </w:r>
             <w:r>
               <w:rPr>
@@ -3260,7 +3280,7 @@
 </file>
 
 <file path=word/footnotes.xml><?xml version="1.0" encoding="utf-8"?>
-<w:footnotes xmlns:wpc="http://schemas.microsoft.com/office/word/2010/wordprocessingCanvas" xmlns:cx="http://schemas.microsoft.com/office/drawing/2014/chartex" xmlns:cx1="http://schemas.microsoft.com/office/drawing/2015/9/8/chartex" xmlns:mc="http://schemas.openxmlformats.org/markup-compatibility/2006" xmlns:o="urn:schemas-microsoft-com:office:office" xmlns:r="http://schemas.openxmlformats.org/officeDocument/2006/relationships" xmlns:m="http://schemas.openxmlformats.org/officeDocument/2006/math" xmlns:v="urn:schemas-microsoft-com:vml" xmlns:wp14="http://schemas.microsoft.com/office/word/2010/wordprocessingDrawing" xmlns:wp="http://schemas.openxmlformats.org/drawingml/2006/wordprocessingDrawing" xmlns:w10="urn:schemas-microsoft-com:office:word" xmlns:w="http://schemas.openxmlformats.org/wordprocessingml/2006/main" xmlns:w14="http://schemas.microsoft.com/office/word/2010/wordml" xmlns:w15="http://schemas.microsoft.com/office/word/2012/wordml" xmlns:w16se="http://schemas.microsoft.com/office/word/2015/wordml/symex" xmlns:wpg="http://schemas.microsoft.com/office/word/2010/wordprocessingGroup" xmlns:wpi="http://schemas.microsoft.com/office/word/2010/wordprocessingInk" xmlns:wne="http://schemas.microsoft.com/office/word/2006/wordml" xmlns:wps="http://schemas.microsoft.com/office/word/2010/wordprocessingShape" mc:Ignorable="w14 w15 w16se wp14">
+<w:footnotes xmlns:wpc="http://schemas.microsoft.com/office/word/2010/wordprocessingCanvas" xmlns:cx="http://schemas.microsoft.com/office/drawing/2014/chartex" xmlns:mc="http://schemas.openxmlformats.org/markup-compatibility/2006" xmlns:o="urn:schemas-microsoft-com:office:office" xmlns:r="http://schemas.openxmlformats.org/officeDocument/2006/relationships" xmlns:m="http://schemas.openxmlformats.org/officeDocument/2006/math" xmlns:v="urn:schemas-microsoft-com:vml" xmlns:wp14="http://schemas.microsoft.com/office/word/2010/wordprocessingDrawing" xmlns:wp="http://schemas.openxmlformats.org/drawingml/2006/wordprocessingDrawing" xmlns:w10="urn:schemas-microsoft-com:office:word" xmlns:w="http://schemas.openxmlformats.org/wordprocessingml/2006/main" xmlns:w14="http://schemas.microsoft.com/office/word/2010/wordml" xmlns:w15="http://schemas.microsoft.com/office/word/2012/wordml" xmlns:w16se="http://schemas.microsoft.com/office/word/2015/wordml/symex" xmlns:wpg="http://schemas.microsoft.com/office/word/2010/wordprocessingGroup" xmlns:wpi="http://schemas.microsoft.com/office/word/2010/wordprocessingInk" xmlns:wne="http://schemas.microsoft.com/office/word/2006/wordml" xmlns:wps="http://schemas.microsoft.com/office/word/2010/wordprocessingShape" mc:Ignorable="w14 w15 w16se wp14">
   <w:footnote w:type="separator" w:id="-1">
     <w:p>
       <w:pPr>
@@ -3285,7 +3305,7 @@
 </file>
 
 <file path=word/header1.xml><?xml version="1.0" encoding="utf-8"?>
-<w:hdr xmlns:wpc="http://schemas.microsoft.com/office/word/2010/wordprocessingCanvas" xmlns:cx="http://schemas.microsoft.com/office/drawing/2014/chartex" xmlns:cx1="http://schemas.microsoft.com/office/drawing/2015/9/8/chartex" xmlns:mc="http://schemas.openxmlformats.org/markup-compatibility/2006" xmlns:o="urn:schemas-microsoft-com:office:office" xmlns:r="http://schemas.openxmlformats.org/officeDocument/2006/relationships" xmlns:m="http://schemas.openxmlformats.org/officeDocument/2006/math" xmlns:v="urn:schemas-microsoft-com:vml" xmlns:wp14="http://schemas.microsoft.com/office/word/2010/wordprocessingDrawing" xmlns:wp="http://schemas.openxmlformats.org/drawingml/2006/wordprocessingDrawing" xmlns:w10="urn:schemas-microsoft-com:office:word" xmlns:w="http://schemas.openxmlformats.org/wordprocessingml/2006/main" xmlns:w14="http://schemas.microsoft.com/office/word/2010/wordml" xmlns:w15="http://schemas.microsoft.com/office/word/2012/wordml" xmlns:w16se="http://schemas.microsoft.com/office/word/2015/wordml/symex" xmlns:wpg="http://schemas.microsoft.com/office/word/2010/wordprocessingGroup" xmlns:wpi="http://schemas.microsoft.com/office/word/2010/wordprocessingInk" xmlns:wne="http://schemas.microsoft.com/office/word/2006/wordml" xmlns:wps="http://schemas.microsoft.com/office/word/2010/wordprocessingShape" mc:Ignorable="w14 w15 w16se wp14">
+<w:hdr xmlns:wpc="http://schemas.microsoft.com/office/word/2010/wordprocessingCanvas" xmlns:cx="http://schemas.microsoft.com/office/drawing/2014/chartex" xmlns:mc="http://schemas.openxmlformats.org/markup-compatibility/2006" xmlns:o="urn:schemas-microsoft-com:office:office" xmlns:r="http://schemas.openxmlformats.org/officeDocument/2006/relationships" xmlns:m="http://schemas.openxmlformats.org/officeDocument/2006/math" xmlns:v="urn:schemas-microsoft-com:vml" xmlns:wp14="http://schemas.microsoft.com/office/word/2010/wordprocessingDrawing" xmlns:wp="http://schemas.openxmlformats.org/drawingml/2006/wordprocessingDrawing" xmlns:w10="urn:schemas-microsoft-com:office:word" xmlns:w="http://schemas.openxmlformats.org/wordprocessingml/2006/main" xmlns:w14="http://schemas.microsoft.com/office/word/2010/wordml" xmlns:w15="http://schemas.microsoft.com/office/word/2012/wordml" xmlns:w16se="http://schemas.microsoft.com/office/word/2015/wordml/symex" xmlns:wpg="http://schemas.microsoft.com/office/word/2010/wordprocessingGroup" xmlns:wpi="http://schemas.microsoft.com/office/word/2010/wordprocessingInk" xmlns:wne="http://schemas.microsoft.com/office/word/2006/wordml" xmlns:wps="http://schemas.microsoft.com/office/word/2010/wordprocessingShape" mc:Ignorable="w14 w15 w16se wp14">
   <w:p>
     <w:pPr>
       <w:pStyle w:val="Encabezado"/>
@@ -3391,7 +3411,7 @@
             </wp:anchor>
           </w:drawing>
         </mc:Choice>
-        <mc:Fallback>
+        <mc:Fallback xmlns:cx1="http://schemas.microsoft.com/office/drawing/2015/9/8/chartex">
           <w:pict>
             <v:rect w14:anchorId="3FEC259C" id="Rectángulo 6" o:spid="_x0000_s1028" style="position:absolute;margin-left:357.45pt;margin-top:-1.4pt;width:124.5pt;height:24.45pt;z-index:251659264;visibility:visible;mso-wrap-style:square;mso-width-percent:0;mso-height-percent:0;mso-wrap-distance-left:9pt;mso-wrap-distance-top:0;mso-wrap-distance-right:9pt;mso-wrap-distance-bottom:0;mso-position-horizontal:absolute;mso-position-horizontal-relative:text;mso-position-vertical:absolute;mso-position-vertical-relative:text;mso-width-percent:0;mso-height-percent:0;mso-width-relative:margin;mso-height-relative:margin;v-text-anchor:middle" o:gfxdata="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" fillcolor="#002060" stroked="f" strokeweight="1pt">
               <v:textbox>
@@ -3496,7 +3516,7 @@
 </file>
 
 <file path=word/numbering.xml><?xml version="1.0" encoding="utf-8"?>
-<w:numbering xmlns:wpc="http://schemas.microsoft.com/office/word/2010/wordprocessingCanvas" xmlns:cx="http://schemas.microsoft.com/office/drawing/2014/chartex" xmlns:cx1="http://schemas.microsoft.com/office/drawing/2015/9/8/chartex" xmlns:mc="http://schemas.openxmlformats.org/markup-compatibility/2006" xmlns:o="urn:schemas-microsoft-com:office:office" xmlns:r="http://schemas.openxmlformats.org/officeDocument/2006/relationships" xmlns:m="http://schemas.openxmlformats.org/officeDocument/2006/math" xmlns:v="urn:schemas-microsoft-com:vml" xmlns:wp14="http://schemas.microsoft.com/office/word/2010/wordprocessingDrawing" xmlns:wp="http://schemas.openxmlformats.org/drawingml/2006/wordprocessingDrawing" xmlns:w10="urn:schemas-microsoft-com:office:word" xmlns:w="http://schemas.openxmlformats.org/wordprocessingml/2006/main" xmlns:w14="http://schemas.microsoft.com/office/word/2010/wordml" xmlns:w15="http://schemas.microsoft.com/office/word/2012/wordml" xmlns:w16se="http://schemas.microsoft.com/office/word/2015/wordml/symex" xmlns:wpg="http://schemas.microsoft.com/office/word/2010/wordprocessingGroup" xmlns:wpi="http://schemas.microsoft.com/office/word/2010/wordprocessingInk" xmlns:wne="http://schemas.microsoft.com/office/word/2006/wordml" xmlns:wps="http://schemas.microsoft.com/office/word/2010/wordprocessingShape" mc:Ignorable="w14 w15 w16se wp14">
+<w:numbering xmlns:wpc="http://schemas.microsoft.com/office/word/2010/wordprocessingCanvas" xmlns:cx="http://schemas.microsoft.com/office/drawing/2014/chartex" xmlns:mc="http://schemas.openxmlformats.org/markup-compatibility/2006" xmlns:o="urn:schemas-microsoft-com:office:office" xmlns:r="http://schemas.openxmlformats.org/officeDocument/2006/relationships" xmlns:m="http://schemas.openxmlformats.org/officeDocument/2006/math" xmlns:v="urn:schemas-microsoft-com:vml" xmlns:wp14="http://schemas.microsoft.com/office/word/2010/wordprocessingDrawing" xmlns:wp="http://schemas.openxmlformats.org/drawingml/2006/wordprocessingDrawing" xmlns:w10="urn:schemas-microsoft-com:office:word" xmlns:w="http://schemas.openxmlformats.org/wordprocessingml/2006/main" xmlns:w14="http://schemas.microsoft.com/office/word/2010/wordml" xmlns:w15="http://schemas.microsoft.com/office/word/2012/wordml" xmlns:w16se="http://schemas.microsoft.com/office/word/2015/wordml/symex" xmlns:wpg="http://schemas.microsoft.com/office/word/2010/wordprocessingGroup" xmlns:wpi="http://schemas.microsoft.com/office/word/2010/wordprocessingInk" xmlns:wne="http://schemas.microsoft.com/office/word/2006/wordml" xmlns:wps="http://schemas.microsoft.com/office/word/2010/wordprocessingShape" mc:Ignorable="w14 w15 w16se wp14">
   <w:abstractNum w:abstractNumId="0" w15:restartNumberingAfterBreak="0">
     <w:nsid w:val="33767D3B"/>
     <w:multiLevelType w:val="multilevel"/>
@@ -5135,7 +5155,7 @@
 </file>
 
 <file path=customXml/itemProps1.xml><?xml version="1.0" encoding="utf-8"?>
-<ds:datastoreItem xmlns:ds="http://schemas.openxmlformats.org/officeDocument/2006/customXml" ds:itemID="{368178BF-38E4-45A0-B0F1-928450C201E3}">
+<ds:datastoreItem xmlns:ds="http://schemas.openxmlformats.org/officeDocument/2006/customXml" ds:itemID="{EDEE1B3E-5D47-491A-B1A7-FC172C69761B}">
   <ds:schemaRefs>
     <ds:schemaRef ds:uri="http://schemas.openxmlformats.org/officeDocument/2006/bibliography"/>
   </ds:schemaRefs>

</xml_diff>